<commit_message>
added short analysis of scrum, edap and requirements engineering
</commit_message>
<xml_diff>
--- a/Agile Tools.docx
+++ b/Agile Tools.docx
@@ -335,20 +335,28 @@
     </w:p>
     <w:p>
       <w:pPr>
-        <w:pStyle w:val="Listenabsatz"/>
-        <w:numPr>
-          <w:ilvl w:val="0"/>
-          <w:numId w:val="3"/>
-        </w:numPr>
-        <w:rPr>
-          <w:lang w:val="en-GB"/>
-        </w:rPr>
-      </w:pPr>
-      <w:r>
-        <w:rPr>
-          <w:lang w:val="en-GB"/>
-        </w:rPr>
-        <w:t>Product requirements</w:t>
+        <w:rPr>
+          <w:lang w:val="en-GB"/>
+        </w:rPr>
+      </w:pPr>
+      <w:r>
+        <w:rPr>
+          <w:lang w:val="en-GB"/>
+        </w:rPr>
+        <w:t>General:</w:t>
+      </w:r>
+    </w:p>
+    <w:p>
+      <w:pPr>
+        <w:rPr>
+          <w:lang w:val="en-GB"/>
+        </w:rPr>
+      </w:pPr>
+      <w:r>
+        <w:rPr>
+          <w:lang w:val="en-GB"/>
+        </w:rPr>
+        <w:t>Requirement Engineering:</w:t>
       </w:r>
       <w:r>
         <w:rPr>
@@ -356,280 +364,231 @@
         </w:rPr>
         <w:t xml:space="preserve"> </w:t>
       </w:r>
-      <w:r>
-        <w:rPr>
-          <w:lang w:val="en-GB"/>
-        </w:rPr>
-        <w:t>in Pages</w:t>
-      </w:r>
-    </w:p>
-    <w:p>
-      <w:pPr>
-        <w:pStyle w:val="Listenabsatz"/>
-        <w:numPr>
-          <w:ilvl w:val="1"/>
-          <w:numId w:val="3"/>
-        </w:numPr>
-        <w:rPr>
-          <w:lang w:val="en-GB"/>
-        </w:rPr>
-      </w:pPr>
-      <w:r>
-        <w:rPr>
-          <w:lang w:val="en-GB"/>
-        </w:rPr>
-        <w:t>Objective</w:t>
-      </w:r>
-    </w:p>
-    <w:p>
-      <w:pPr>
-        <w:pStyle w:val="Listenabsatz"/>
-        <w:numPr>
-          <w:ilvl w:val="1"/>
-          <w:numId w:val="3"/>
-        </w:numPr>
-        <w:rPr>
-          <w:lang w:val="en-GB"/>
-        </w:rPr>
-      </w:pPr>
-      <w:r>
-        <w:rPr>
-          <w:lang w:val="en-GB"/>
-        </w:rPr>
-        <w:t>Success metrics: Goal and Metric</w:t>
-      </w:r>
-    </w:p>
-    <w:p>
-      <w:pPr>
-        <w:pStyle w:val="Listenabsatz"/>
-        <w:numPr>
-          <w:ilvl w:val="1"/>
-          <w:numId w:val="3"/>
-        </w:numPr>
-        <w:rPr>
-          <w:lang w:val="en-GB"/>
-        </w:rPr>
-      </w:pPr>
-      <w:r>
-        <w:rPr>
-          <w:lang w:val="en-GB"/>
-        </w:rPr>
-        <w:t>Assumptions</w:t>
-      </w:r>
-    </w:p>
-    <w:p>
-      <w:pPr>
-        <w:pStyle w:val="Listenabsatz"/>
-        <w:numPr>
-          <w:ilvl w:val="1"/>
-          <w:numId w:val="3"/>
-        </w:numPr>
-        <w:rPr>
-          <w:lang w:val="en-GB"/>
-        </w:rPr>
-      </w:pPr>
-      <w:r>
-        <w:rPr>
-          <w:lang w:val="en-GB"/>
-        </w:rPr>
-        <w:t>Milestones</w:t>
-      </w:r>
-    </w:p>
-    <w:p>
-      <w:pPr>
-        <w:pStyle w:val="Listenabsatz"/>
-        <w:numPr>
-          <w:ilvl w:val="1"/>
-          <w:numId w:val="3"/>
-        </w:numPr>
-        <w:rPr>
-          <w:lang w:val="en-GB"/>
-        </w:rPr>
-      </w:pPr>
-      <w:r>
-        <w:rPr>
-          <w:lang w:val="en-GB"/>
-        </w:rPr>
-        <w:t>Requirements</w:t>
-      </w:r>
-      <w:r>
-        <w:rPr>
-          <w:lang w:val="en-GB"/>
-        </w:rPr>
-        <w:t>, User Story</w:t>
-      </w:r>
-    </w:p>
-    <w:p>
-      <w:pPr>
-        <w:pStyle w:val="Listenabsatz"/>
-        <w:numPr>
-          <w:ilvl w:val="1"/>
-          <w:numId w:val="3"/>
-        </w:numPr>
-        <w:rPr>
-          <w:lang w:val="en-GB"/>
-        </w:rPr>
-      </w:pPr>
-      <w:r>
-        <w:rPr>
-          <w:lang w:val="en-GB"/>
-        </w:rPr>
-        <w:t>User Interaction and Design</w:t>
-      </w:r>
-    </w:p>
-    <w:p>
-      <w:pPr>
-        <w:pStyle w:val="Listenabsatz"/>
-        <w:numPr>
-          <w:ilvl w:val="1"/>
-          <w:numId w:val="3"/>
-        </w:numPr>
-        <w:rPr>
-          <w:lang w:val="en-GB"/>
-        </w:rPr>
-      </w:pPr>
-      <w:r>
-        <w:rPr>
-          <w:lang w:val="en-GB"/>
-        </w:rPr>
-        <w:t>Open Questions</w:t>
-      </w:r>
-    </w:p>
-    <w:p>
-      <w:pPr>
-        <w:pStyle w:val="Listenabsatz"/>
-        <w:numPr>
-          <w:ilvl w:val="0"/>
-          <w:numId w:val="3"/>
-        </w:numPr>
-        <w:rPr>
-          <w:lang w:val="en-GB"/>
-        </w:rPr>
-      </w:pPr>
-      <w:r>
-        <w:rPr>
-          <w:lang w:val="en-GB"/>
-        </w:rPr>
-        <w:t>Decision</w:t>
-      </w:r>
-    </w:p>
-    <w:p>
-      <w:pPr>
-        <w:pStyle w:val="Listenabsatz"/>
-        <w:numPr>
-          <w:ilvl w:val="1"/>
-          <w:numId w:val="3"/>
-        </w:numPr>
-        <w:rPr>
-          <w:lang w:val="en-GB"/>
-        </w:rPr>
-      </w:pPr>
-      <w:r>
-        <w:rPr>
-          <w:lang w:val="en-GB"/>
-        </w:rPr>
-        <w:t xml:space="preserve">Background </w:t>
-      </w:r>
-    </w:p>
-    <w:p>
-      <w:pPr>
-        <w:pStyle w:val="Listenabsatz"/>
-        <w:numPr>
-          <w:ilvl w:val="1"/>
-          <w:numId w:val="3"/>
-        </w:numPr>
-        <w:rPr>
-          <w:lang w:val="en-GB"/>
-        </w:rPr>
-      </w:pPr>
-      <w:r>
-        <w:rPr>
-          <w:lang w:val="en-GB"/>
-        </w:rPr>
-        <w:t>Options Considered</w:t>
-      </w:r>
-      <w:r>
-        <w:rPr>
-          <w:lang w:val="en-GB"/>
-        </w:rPr>
-        <w:t xml:space="preserve"> with pros and cons</w:t>
-      </w:r>
-    </w:p>
-    <w:p>
-      <w:pPr>
-        <w:pStyle w:val="Listenabsatz"/>
-        <w:numPr>
-          <w:ilvl w:val="1"/>
-          <w:numId w:val="3"/>
-        </w:numPr>
-        <w:rPr>
-          <w:lang w:val="en-GB"/>
-        </w:rPr>
-      </w:pPr>
-      <w:r>
-        <w:rPr>
-          <w:lang w:val="en-GB"/>
-        </w:rPr>
-        <w:t xml:space="preserve">Action Items </w:t>
-      </w:r>
-    </w:p>
-    <w:p>
-      <w:pPr>
-        <w:pStyle w:val="Listenabsatz"/>
-        <w:numPr>
-          <w:ilvl w:val="1"/>
-          <w:numId w:val="3"/>
-        </w:numPr>
-        <w:rPr>
-          <w:lang w:val="en-GB"/>
-        </w:rPr>
-      </w:pPr>
-      <w:r>
-        <w:rPr>
-          <w:lang w:val="en-GB"/>
-        </w:rPr>
-        <w:t>Outcome</w:t>
-      </w:r>
-    </w:p>
-    <w:p>
-      <w:pPr>
-        <w:pStyle w:val="Listenabsatz"/>
-        <w:numPr>
-          <w:ilvl w:val="0"/>
-          <w:numId w:val="3"/>
-        </w:numPr>
-        <w:rPr>
-          <w:lang w:val="en-GB"/>
-        </w:rPr>
-      </w:pPr>
-      <w:r>
-        <w:rPr>
-          <w:lang w:val="en-GB"/>
-        </w:rPr>
-        <w:t>In browser</w:t>
-      </w:r>
-    </w:p>
-    <w:p>
-      <w:pPr>
-        <w:rPr>
-          <w:lang w:val="en-GB"/>
-        </w:rPr>
-      </w:pPr>
-    </w:p>
-    <w:p>
-      <w:pPr>
+    </w:p>
+    <w:p>
+      <w:pPr>
+        <w:ind w:firstLine="708"/>
+        <w:rPr>
+          <w:lang w:val="en-GB"/>
+        </w:rPr>
+      </w:pPr>
+      <w:r>
+        <w:rPr>
+          <w:lang w:val="en-GB"/>
+        </w:rPr>
+        <w:t xml:space="preserve">Via Pages, </w:t>
+      </w:r>
+      <w:r>
         <w:rPr>
           <w:b/>
           <w:bCs/>
           <w:lang w:val="en-GB"/>
         </w:rPr>
-      </w:pPr>
-      <w:r>
+        <w:t>a Product Requirements page</w:t>
+      </w:r>
+      <w:r>
+        <w:rPr>
+          <w:lang w:val="en-GB"/>
+        </w:rPr>
+        <w:t xml:space="preserve"> can be created. Entries include:</w:t>
+      </w:r>
+    </w:p>
+    <w:p>
+      <w:pPr>
+        <w:ind w:firstLine="708"/>
+        <w:rPr>
+          <w:lang w:val="en-GB"/>
+        </w:rPr>
+      </w:pPr>
+      <w:r>
+        <w:rPr>
+          <w:lang w:val="en-GB"/>
+        </w:rPr>
+        <w:t>Success metrics: Goals and the corresponding success metric can be specified</w:t>
+      </w:r>
+    </w:p>
+    <w:p>
+      <w:pPr>
+        <w:ind w:firstLine="708"/>
+        <w:rPr>
+          <w:lang w:val="en-GB"/>
+        </w:rPr>
+      </w:pPr>
+      <w:r>
+        <w:rPr>
+          <w:lang w:val="en-GB"/>
+        </w:rPr>
+        <w:t>Assumptions: assumptions about users, technical constraints etc.</w:t>
+      </w:r>
+    </w:p>
+    <w:p>
+      <w:pPr>
+        <w:ind w:firstLine="708"/>
+        <w:rPr>
+          <w:lang w:val="en-GB"/>
+        </w:rPr>
+      </w:pPr>
+      <w:r>
+        <w:rPr>
+          <w:lang w:val="en-GB"/>
+        </w:rPr>
+        <w:t xml:space="preserve">Requirements: </w:t>
+      </w:r>
+      <w:r>
+        <w:rPr>
+          <w:lang w:val="en-GB"/>
+        </w:rPr>
+        <w:t>Requirements and their User Story, Importance and Notes can be created</w:t>
+      </w:r>
+    </w:p>
+    <w:p>
+      <w:pPr>
+        <w:ind w:firstLine="708"/>
+        <w:rPr>
+          <w:lang w:val="en-GB"/>
+        </w:rPr>
+      </w:pPr>
+      <w:r>
+        <w:rPr>
+          <w:lang w:val="en-GB"/>
+        </w:rPr>
+        <w:t xml:space="preserve">Open Questions: Questions and their answers </w:t>
+      </w:r>
+    </w:p>
+    <w:p>
+      <w:pPr>
+        <w:ind w:firstLine="708"/>
         <w:rPr>
           <w:b/>
           <w:bCs/>
           <w:lang w:val="en-GB"/>
         </w:rPr>
+      </w:pPr>
+      <w:r>
+        <w:rPr>
+          <w:b/>
+          <w:bCs/>
+          <w:lang w:val="en-GB"/>
+        </w:rPr>
+        <w:t>Decision</w:t>
+      </w:r>
+      <w:r>
+        <w:rPr>
+          <w:b/>
+          <w:bCs/>
+          <w:lang w:val="en-GB"/>
+        </w:rPr>
+        <w:t xml:space="preserve"> Page</w:t>
+      </w:r>
+    </w:p>
+    <w:p>
+      <w:pPr>
+        <w:ind w:firstLine="708"/>
+        <w:rPr>
+          <w:lang w:val="en-GB"/>
+        </w:rPr>
+      </w:pPr>
+      <w:r>
+        <w:rPr>
+          <w:lang w:val="en-GB"/>
+        </w:rPr>
+        <w:t>Background: context for the decision</w:t>
+      </w:r>
+    </w:p>
+    <w:p>
+      <w:pPr>
+        <w:ind w:firstLine="708"/>
+        <w:rPr>
+          <w:lang w:val="en-GB"/>
+        </w:rPr>
+      </w:pPr>
+      <w:r>
+        <w:rPr>
+          <w:lang w:val="en-GB"/>
+        </w:rPr>
+        <w:t>Relevant data: additional data that is important for the decision</w:t>
+      </w:r>
+    </w:p>
+    <w:p>
+      <w:pPr>
+        <w:ind w:left="708"/>
+        <w:rPr>
+          <w:lang w:val="en-GB"/>
+        </w:rPr>
+      </w:pPr>
+      <w:r>
+        <w:rPr>
+          <w:lang w:val="en-GB"/>
+        </w:rPr>
+        <w:t>Options Considered: Different Options can be documented with a description, the pros and cons and the estimated cost</w:t>
+      </w:r>
+    </w:p>
+    <w:p>
+      <w:pPr>
+        <w:ind w:left="708"/>
+        <w:rPr>
+          <w:lang w:val="en-GB"/>
+        </w:rPr>
+      </w:pPr>
+      <w:r>
+        <w:rPr>
+          <w:lang w:val="en-GB"/>
+        </w:rPr>
+        <w:t>Outcome: describe the outcome of the decision</w:t>
+      </w:r>
+    </w:p>
+    <w:p>
+      <w:pPr>
+        <w:rPr>
+          <w:lang w:val="en-GB"/>
+        </w:rPr>
+      </w:pPr>
+      <w:r>
+        <w:rPr>
+          <w:lang w:val="en-GB"/>
+        </w:rPr>
+        <w:t>Agile: Sprin</w:t>
+      </w:r>
+      <w:r>
+        <w:rPr>
+          <w:lang w:val="en-GB"/>
+        </w:rPr>
+        <w:t>t</w:t>
+      </w:r>
+      <w:r>
+        <w:rPr>
+          <w:lang w:val="en-GB"/>
+        </w:rPr>
+        <w:t>, Backlog and Retrospective</w:t>
+      </w:r>
+      <w:r>
+        <w:rPr>
+          <w:lang w:val="en-GB"/>
+        </w:rPr>
+        <w:t>, tasks can have labels and subtasks</w:t>
+      </w:r>
+    </w:p>
+    <w:p>
+      <w:pPr>
+        <w:rPr>
+          <w:lang w:val="en-GB"/>
+        </w:rPr>
+      </w:pPr>
+    </w:p>
+    <w:p>
+      <w:pPr>
+        <w:rPr>
+          <w:b/>
+          <w:bCs/>
+          <w:lang w:val="en-GB"/>
+        </w:rPr>
+      </w:pPr>
+      <w:r>
+        <w:rPr>
+          <w:b/>
+          <w:bCs/>
+          <w:lang w:val="en-GB"/>
+        </w:rPr>
         <w:t>Pivotal Tracker</w:t>
       </w:r>
     </w:p>
@@ -669,6 +628,7 @@
         <w:rPr>
           <w:lang w:val="en-GB"/>
         </w:rPr>
+        <w:lastRenderedPageBreak/>
         <w:t>Agile: Tasks can be moved to current iteration</w:t>
       </w:r>
     </w:p>
@@ -967,6 +927,135 @@
           <w:lang w:val="en-GB"/>
         </w:rPr>
         <w:t xml:space="preserve"> sprint tools, planning and retrospective tools</w:t>
+      </w:r>
+    </w:p>
+    <w:p>
+      <w:pPr>
+        <w:rPr>
+          <w:lang w:val="en-GB"/>
+        </w:rPr>
+      </w:pPr>
+    </w:p>
+    <w:p>
+      <w:pPr>
+        <w:rPr>
+          <w:lang w:val="en-GB"/>
+        </w:rPr>
+      </w:pPr>
+    </w:p>
+    <w:p>
+      <w:pPr>
+        <w:rPr>
+          <w:b/>
+          <w:bCs/>
+          <w:lang w:val="en-GB"/>
+        </w:rPr>
+      </w:pPr>
+      <w:r>
+        <w:rPr>
+          <w:b/>
+          <w:bCs/>
+          <w:lang w:val="en-GB"/>
+        </w:rPr>
+        <w:t>General First Impression of Agile Tools</w:t>
+      </w:r>
+    </w:p>
+    <w:p>
+      <w:pPr>
+        <w:rPr>
+          <w:lang w:val="en-GB"/>
+        </w:rPr>
+      </w:pPr>
+      <w:r>
+        <w:rPr>
+          <w:lang w:val="en-GB"/>
+        </w:rPr>
+        <w:t xml:space="preserve">The agile tools I tested out </w:t>
+      </w:r>
+      <w:r>
+        <w:rPr>
+          <w:lang w:val="en-GB"/>
+        </w:rPr>
+        <w:t>are</w:t>
+      </w:r>
+      <w:r>
+        <w:rPr>
+          <w:lang w:val="en-GB"/>
+        </w:rPr>
+        <w:t xml:space="preserve"> mostly focussed on the management of tasks. There are features to organize them in a Backlog and Sprints or Iterations. Attributes like the </w:t>
+      </w:r>
+      <w:r>
+        <w:rPr>
+          <w:lang w:val="en-GB"/>
+        </w:rPr>
+        <w:t>a</w:t>
+      </w:r>
+      <w:r>
+        <w:rPr>
+          <w:lang w:val="en-GB"/>
+        </w:rPr>
+        <w:t>ssignee, the estimated effort</w:t>
+      </w:r>
+      <w:r>
+        <w:rPr>
+          <w:lang w:val="en-GB"/>
+        </w:rPr>
+        <w:t>, labels</w:t>
+      </w:r>
+      <w:r>
+        <w:rPr>
+          <w:lang w:val="en-GB"/>
+        </w:rPr>
+        <w:t xml:space="preserve"> and </w:t>
+      </w:r>
+      <w:r>
+        <w:rPr>
+          <w:lang w:val="en-GB"/>
+        </w:rPr>
+        <w:t xml:space="preserve">the </w:t>
+      </w:r>
+      <w:r>
+        <w:rPr>
+          <w:lang w:val="en-GB"/>
+        </w:rPr>
+        <w:t xml:space="preserve">priority can be added to a task. </w:t>
+      </w:r>
+      <w:r>
+        <w:rPr>
+          <w:lang w:val="en-GB"/>
+        </w:rPr>
+        <w:t>Sometimes, tasks can be related to other tasks</w:t>
+      </w:r>
+      <w:r>
+        <w:rPr>
+          <w:lang w:val="en-GB"/>
+        </w:rPr>
+        <w:t xml:space="preserve">, for example the task can have a subtask. </w:t>
+      </w:r>
+      <w:r>
+        <w:rPr>
+          <w:lang w:val="en-GB"/>
+        </w:rPr>
+        <w:t>Often, there are functionalities for monitoring productivity and progress.</w:t>
+      </w:r>
+    </w:p>
+    <w:p>
+      <w:pPr>
+        <w:rPr>
+          <w:lang w:val="en-GB"/>
+        </w:rPr>
+      </w:pPr>
+      <w:r>
+        <w:rPr>
+          <w:lang w:val="en-GB"/>
+        </w:rPr>
+        <w:t>The options for requirement engineering mostly come in the form of tags or user stories. The only tool that offered options for requirements documentation is Jira. Here, a page can be created where user stories and requirements can be specified</w:t>
+      </w:r>
+      <w:r>
+        <w:rPr>
+          <w:lang w:val="en-GB"/>
+        </w:rPr>
+        <w:t>. A task can link such a page.</w:t>
       </w:r>
     </w:p>
     <w:p>
@@ -1455,6 +1544,119 @@
     </w:lvl>
   </w:abstractNum>
   <w:abstractNum w:abstractNumId="4" w15:restartNumberingAfterBreak="0">
+    <w:nsid w:val="5D1C332A"/>
+    <w:multiLevelType w:val="hybridMultilevel"/>
+    <w:tmpl w:val="0B90EECE"/>
+    <w:lvl w:ilvl="0" w:tplc="04070001">
+      <w:start w:val="1"/>
+      <w:numFmt w:val="bullet"/>
+      <w:lvlText w:val=""/>
+      <w:lvlJc w:val="left"/>
+      <w:pPr>
+        <w:ind w:left="720" w:hanging="360"/>
+      </w:pPr>
+      <w:rPr>
+        <w:rFonts w:ascii="Symbol" w:hAnsi="Symbol" w:hint="default"/>
+      </w:rPr>
+    </w:lvl>
+    <w:lvl w:ilvl="1" w:tplc="04070003" w:tentative="1">
+      <w:start w:val="1"/>
+      <w:numFmt w:val="bullet"/>
+      <w:lvlText w:val="o"/>
+      <w:lvlJc w:val="left"/>
+      <w:pPr>
+        <w:ind w:left="1440" w:hanging="360"/>
+      </w:pPr>
+      <w:rPr>
+        <w:rFonts w:ascii="Courier New" w:hAnsi="Courier New" w:cs="Courier New" w:hint="default"/>
+      </w:rPr>
+    </w:lvl>
+    <w:lvl w:ilvl="2" w:tplc="04070005" w:tentative="1">
+      <w:start w:val="1"/>
+      <w:numFmt w:val="bullet"/>
+      <w:lvlText w:val=""/>
+      <w:lvlJc w:val="left"/>
+      <w:pPr>
+        <w:ind w:left="2160" w:hanging="360"/>
+      </w:pPr>
+      <w:rPr>
+        <w:rFonts w:ascii="Wingdings" w:hAnsi="Wingdings" w:hint="default"/>
+      </w:rPr>
+    </w:lvl>
+    <w:lvl w:ilvl="3" w:tplc="04070001" w:tentative="1">
+      <w:start w:val="1"/>
+      <w:numFmt w:val="bullet"/>
+      <w:lvlText w:val=""/>
+      <w:lvlJc w:val="left"/>
+      <w:pPr>
+        <w:ind w:left="2880" w:hanging="360"/>
+      </w:pPr>
+      <w:rPr>
+        <w:rFonts w:ascii="Symbol" w:hAnsi="Symbol" w:hint="default"/>
+      </w:rPr>
+    </w:lvl>
+    <w:lvl w:ilvl="4" w:tplc="04070003" w:tentative="1">
+      <w:start w:val="1"/>
+      <w:numFmt w:val="bullet"/>
+      <w:lvlText w:val="o"/>
+      <w:lvlJc w:val="left"/>
+      <w:pPr>
+        <w:ind w:left="3600" w:hanging="360"/>
+      </w:pPr>
+      <w:rPr>
+        <w:rFonts w:ascii="Courier New" w:hAnsi="Courier New" w:cs="Courier New" w:hint="default"/>
+      </w:rPr>
+    </w:lvl>
+    <w:lvl w:ilvl="5" w:tplc="04070005" w:tentative="1">
+      <w:start w:val="1"/>
+      <w:numFmt w:val="bullet"/>
+      <w:lvlText w:val=""/>
+      <w:lvlJc w:val="left"/>
+      <w:pPr>
+        <w:ind w:left="4320" w:hanging="360"/>
+      </w:pPr>
+      <w:rPr>
+        <w:rFonts w:ascii="Wingdings" w:hAnsi="Wingdings" w:hint="default"/>
+      </w:rPr>
+    </w:lvl>
+    <w:lvl w:ilvl="6" w:tplc="04070001" w:tentative="1">
+      <w:start w:val="1"/>
+      <w:numFmt w:val="bullet"/>
+      <w:lvlText w:val=""/>
+      <w:lvlJc w:val="left"/>
+      <w:pPr>
+        <w:ind w:left="5040" w:hanging="360"/>
+      </w:pPr>
+      <w:rPr>
+        <w:rFonts w:ascii="Symbol" w:hAnsi="Symbol" w:hint="default"/>
+      </w:rPr>
+    </w:lvl>
+    <w:lvl w:ilvl="7" w:tplc="04070003" w:tentative="1">
+      <w:start w:val="1"/>
+      <w:numFmt w:val="bullet"/>
+      <w:lvlText w:val="o"/>
+      <w:lvlJc w:val="left"/>
+      <w:pPr>
+        <w:ind w:left="5760" w:hanging="360"/>
+      </w:pPr>
+      <w:rPr>
+        <w:rFonts w:ascii="Courier New" w:hAnsi="Courier New" w:cs="Courier New" w:hint="default"/>
+      </w:rPr>
+    </w:lvl>
+    <w:lvl w:ilvl="8" w:tplc="04070005" w:tentative="1">
+      <w:start w:val="1"/>
+      <w:numFmt w:val="bullet"/>
+      <w:lvlText w:val=""/>
+      <w:lvlJc w:val="left"/>
+      <w:pPr>
+        <w:ind w:left="6480" w:hanging="360"/>
+      </w:pPr>
+      <w:rPr>
+        <w:rFonts w:ascii="Wingdings" w:hAnsi="Wingdings" w:hint="default"/>
+      </w:rPr>
+    </w:lvl>
+  </w:abstractNum>
+  <w:abstractNum w:abstractNumId="5" w15:restartNumberingAfterBreak="0">
     <w:nsid w:val="61CF1FC7"/>
     <w:multiLevelType w:val="hybridMultilevel"/>
     <w:tmpl w:val="9126C2A8"/>
@@ -1567,7 +1769,7 @@
       </w:rPr>
     </w:lvl>
   </w:abstractNum>
-  <w:abstractNum w:abstractNumId="5" w15:restartNumberingAfterBreak="0">
+  <w:abstractNum w:abstractNumId="6" w15:restartNumberingAfterBreak="0">
     <w:nsid w:val="78B16686"/>
     <w:multiLevelType w:val="hybridMultilevel"/>
     <w:tmpl w:val="6AE093E2"/>
@@ -1690,13 +1892,16 @@
     <w:abstractNumId w:val="0"/>
   </w:num>
   <w:num w:numId="4">
-    <w:abstractNumId w:val="4"/>
+    <w:abstractNumId w:val="5"/>
   </w:num>
   <w:num w:numId="5">
-    <w:abstractNumId w:val="5"/>
+    <w:abstractNumId w:val="6"/>
   </w:num>
   <w:num w:numId="6">
     <w:abstractNumId w:val="1"/>
+  </w:num>
+  <w:num w:numId="7">
+    <w:abstractNumId w:val="4"/>
   </w:num>
 </w:numbering>
 </file>

</xml_diff>

<commit_message>
papers and changes in text
</commit_message>
<xml_diff>
--- a/Agile Tools.docx
+++ b/Agile Tools.docx
@@ -205,12 +205,14 @@
           <w:lang w:val="en-GB"/>
         </w:rPr>
       </w:pPr>
+      <w:proofErr w:type="spellStart"/>
       <w:r>
         <w:rPr>
           <w:lang w:val="en-GB"/>
         </w:rPr>
         <w:t>nTask</w:t>
       </w:r>
+      <w:proofErr w:type="spellEnd"/>
     </w:p>
     <w:p>
       <w:pPr>
@@ -223,12 +225,14 @@
           <w:lang w:val="en-GB"/>
         </w:rPr>
       </w:pPr>
+      <w:proofErr w:type="spellStart"/>
       <w:r>
         <w:rPr>
           <w:lang w:val="en-GB"/>
         </w:rPr>
         <w:t>Nutcache</w:t>
       </w:r>
+      <w:proofErr w:type="spellEnd"/>
     </w:p>
     <w:p>
       <w:pPr>
@@ -241,12 +245,14 @@
           <w:lang w:val="en-GB"/>
         </w:rPr>
       </w:pPr>
+      <w:proofErr w:type="spellStart"/>
       <w:r>
         <w:rPr>
           <w:lang w:val="en-GB"/>
         </w:rPr>
         <w:t>Quickscrum</w:t>
       </w:r>
+      <w:proofErr w:type="spellEnd"/>
     </w:p>
     <w:p>
       <w:pPr>
@@ -259,12 +265,14 @@
           <w:lang w:val="en-GB"/>
         </w:rPr>
       </w:pPr>
+      <w:proofErr w:type="spellStart"/>
       <w:r>
         <w:rPr>
           <w:lang w:val="en-GB"/>
         </w:rPr>
         <w:t>ScrumDo</w:t>
       </w:r>
+      <w:proofErr w:type="spellEnd"/>
     </w:p>
     <w:p>
       <w:pPr>
@@ -277,12 +285,14 @@
           <w:lang w:val="en-GB"/>
         </w:rPr>
       </w:pPr>
+      <w:proofErr w:type="spellStart"/>
       <w:r>
         <w:rPr>
           <w:lang w:val="en-GB"/>
         </w:rPr>
         <w:t>ScrumWise</w:t>
       </w:r>
+      <w:proofErr w:type="spellEnd"/>
     </w:p>
     <w:p>
       <w:pPr>
@@ -295,12 +305,14 @@
           <w:lang w:val="en-GB"/>
         </w:rPr>
       </w:pPr>
+      <w:proofErr w:type="spellStart"/>
       <w:r>
         <w:rPr>
           <w:lang w:val="en-GB"/>
         </w:rPr>
         <w:t>Yodiz</w:t>
       </w:r>
+      <w:proofErr w:type="spellEnd"/>
     </w:p>
     <w:p>
       <w:pPr>
@@ -1064,6 +1076,112 @@
           <w:lang w:val="en-GB"/>
         </w:rPr>
       </w:pPr>
+    </w:p>
+    <w:p>
+      <w:pPr>
+        <w:rPr>
+          <w:lang w:val="en-GB"/>
+        </w:rPr>
+      </w:pPr>
+    </w:p>
+    <w:p>
+      <w:pPr>
+        <w:rPr>
+          <w:b/>
+          <w:bCs/>
+          <w:lang w:val="en-GB"/>
+        </w:rPr>
+      </w:pPr>
+      <w:r>
+        <w:rPr>
+          <w:b/>
+          <w:bCs/>
+          <w:lang w:val="en-GB"/>
+        </w:rPr>
+        <w:lastRenderedPageBreak/>
+        <w:t>Requirements Engineering in Agile Software Development</w:t>
+      </w:r>
+      <w:r>
+        <w:rPr>
+          <w:b/>
+          <w:bCs/>
+          <w:lang w:val="en-GB"/>
+        </w:rPr>
+        <w:t xml:space="preserve"> – notes</w:t>
+      </w:r>
+    </w:p>
+    <w:p>
+      <w:pPr>
+        <w:rPr>
+          <w:lang w:val="en-GB"/>
+        </w:rPr>
+      </w:pPr>
+      <w:r>
+        <w:rPr>
+          <w:lang w:val="en-GB"/>
+        </w:rPr>
+        <w:t>The   Agile   Manifesto   states   valuing   “   individuals  and  interaction  over  processes  and  tools,  working  software  over  comprehensive  documentation,  customer  collaboration  over  contract  negotiation,  and  responding to changes over following a plan” [1].</w:t>
+      </w:r>
+    </w:p>
+    <w:p>
+      <w:pPr>
+        <w:rPr>
+          <w:lang w:val="en-GB"/>
+        </w:rPr>
+      </w:pPr>
+      <w:r>
+        <w:rPr>
+          <w:noProof/>
+        </w:rPr>
+        <w:drawing>
+          <wp:inline distT="0" distB="0" distL="0" distR="0" wp14:anchorId="7B2F0622" wp14:editId="56553550">
+            <wp:extent cx="2833352" cy="2772288"/>
+            <wp:effectExtent l="0" t="0" r="5715" b="0"/>
+            <wp:docPr id="1" name="Grafik 1"/>
+            <wp:cNvGraphicFramePr>
+              <a:graphicFrameLocks xmlns:a="http://schemas.openxmlformats.org/drawingml/2006/main" noChangeAspect="1"/>
+            </wp:cNvGraphicFramePr>
+            <a:graphic xmlns:a="http://schemas.openxmlformats.org/drawingml/2006/main">
+              <a:graphicData uri="http://schemas.openxmlformats.org/drawingml/2006/picture">
+                <pic:pic xmlns:pic="http://schemas.openxmlformats.org/drawingml/2006/picture">
+                  <pic:nvPicPr>
+                    <pic:cNvPr id="1" name=""/>
+                    <pic:cNvPicPr/>
+                  </pic:nvPicPr>
+                  <pic:blipFill>
+                    <a:blip r:embed="rId5"/>
+                    <a:stretch>
+                      <a:fillRect/>
+                    </a:stretch>
+                  </pic:blipFill>
+                  <pic:spPr>
+                    <a:xfrm>
+                      <a:off x="0" y="0"/>
+                      <a:ext cx="2835997" cy="2774876"/>
+                    </a:xfrm>
+                    <a:prstGeom prst="rect">
+                      <a:avLst/>
+                    </a:prstGeom>
+                  </pic:spPr>
+                </pic:pic>
+              </a:graphicData>
+            </a:graphic>
+          </wp:inline>
+        </w:drawing>
+      </w:r>
+    </w:p>
+    <w:p>
+      <w:pPr>
+        <w:rPr>
+          <w:lang w:val="en-GB"/>
+        </w:rPr>
+      </w:pPr>
+      <w:r>
+        <w:rPr>
+          <w:lang w:val="en-GB"/>
+        </w:rPr>
+        <w:t>Requirements   traceability   refers  to  the  ability  to  describe  and  follow  the  life  of  a  requirement, in both a forwards and backwards direction [30].  One  of  the  problems  is  that  traceability  is  an  important  part  in  traditional  software  development  but  it  is not a standard practice for the agile methods.</w:t>
+      </w:r>
     </w:p>
     <w:p>
       <w:pPr>

</xml_diff>

<commit_message>
criteria for evaluating tools
</commit_message>
<xml_diff>
--- a/Agile Tools.docx
+++ b/Agile Tools.docx
@@ -1089,49 +1089,22 @@
         <w:rPr>
           <w:b/>
           <w:bCs/>
-          <w:lang w:val="en-GB"/>
-        </w:rPr>
-      </w:pPr>
-      <w:r>
-        <w:rPr>
-          <w:b/>
-          <w:bCs/>
-          <w:lang w:val="en-GB"/>
-        </w:rPr>
-        <w:lastRenderedPageBreak/>
-        <w:t>Requirements Engineering in Agile Software Development</w:t>
-      </w:r>
-      <w:r>
-        <w:rPr>
-          <w:b/>
-          <w:bCs/>
-          <w:lang w:val="en-GB"/>
-        </w:rPr>
-        <w:t xml:space="preserve"> – notes</w:t>
-      </w:r>
-    </w:p>
-    <w:p>
-      <w:pPr>
-        <w:rPr>
-          <w:lang w:val="en-GB"/>
-        </w:rPr>
-      </w:pPr>
-      <w:r>
-        <w:rPr>
-          <w:lang w:val="en-GB"/>
-        </w:rPr>
-        <w:t>The   Agile   Manifesto   states   valuing   “   individuals  and  interaction  over  processes  and  tools,  working  software  over  comprehensive  documentation,  customer  collaboration  over  contract  negotiation,  and  responding to changes over following a plan” [1].</w:t>
-      </w:r>
-    </w:p>
-    <w:p>
-      <w:pPr>
-        <w:rPr>
+          <w:color w:val="808080" w:themeColor="background1" w:themeShade="80"/>
+          <w:lang w:val="en-GB"/>
+        </w:rPr>
+      </w:pPr>
+    </w:p>
+    <w:p>
+      <w:pPr>
+        <w:rPr>
+          <w:color w:val="808080" w:themeColor="background1" w:themeShade="80"/>
           <w:lang w:val="en-GB"/>
         </w:rPr>
       </w:pPr>
       <w:r>
         <w:rPr>
           <w:noProof/>
+          <w:color w:val="808080" w:themeColor="background1" w:themeShade="80"/>
         </w:rPr>
         <w:drawing>
           <wp:inline distT="0" distB="0" distL="0" distR="0" wp14:anchorId="7B2F0622" wp14:editId="56553550">
@@ -1173,15 +1146,557 @@
     <w:p>
       <w:pPr>
         <w:rPr>
-          <w:lang w:val="en-GB"/>
-        </w:rPr>
-      </w:pPr>
-      <w:r>
-        <w:rPr>
-          <w:lang w:val="en-GB"/>
-        </w:rPr>
-        <w:t>Requirements   traceability   refers  to  the  ability  to  describe  and  follow  the  life  of  a  requirement, in both a forwards and backwards direction [30].  One  of  the  problems  is  that  traceability  is  an  important  part  in  traditional  software  development  but  it  is not a standard practice for the agile methods.</w:t>
-      </w:r>
+          <w:color w:val="808080" w:themeColor="background1" w:themeShade="80"/>
+          <w:lang w:val="en-GB"/>
+        </w:rPr>
+      </w:pPr>
+      <w:r>
+        <w:rPr>
+          <w:color w:val="808080" w:themeColor="background1" w:themeShade="80"/>
+          <w:lang w:val="en-GB"/>
+        </w:rPr>
+        <w:t xml:space="preserve">Requirements   traceability   </w:t>
+      </w:r>
+      <w:proofErr w:type="gramStart"/>
+      <w:r>
+        <w:rPr>
+          <w:color w:val="808080" w:themeColor="background1" w:themeShade="80"/>
+          <w:lang w:val="en-GB"/>
+        </w:rPr>
+        <w:t>refers  to</w:t>
+      </w:r>
+      <w:proofErr w:type="gramEnd"/>
+      <w:r>
+        <w:rPr>
+          <w:color w:val="808080" w:themeColor="background1" w:themeShade="80"/>
+          <w:lang w:val="en-GB"/>
+        </w:rPr>
+        <w:t xml:space="preserve">  the  ability  to  describe  and  follow  the  life  of  a  requirement, in both a forwards and backwards direction [30].  </w:t>
+      </w:r>
+      <w:proofErr w:type="gramStart"/>
+      <w:r>
+        <w:rPr>
+          <w:color w:val="808080" w:themeColor="background1" w:themeShade="80"/>
+          <w:lang w:val="en-GB"/>
+        </w:rPr>
+        <w:t>One  of</w:t>
+      </w:r>
+      <w:proofErr w:type="gramEnd"/>
+      <w:r>
+        <w:rPr>
+          <w:color w:val="808080" w:themeColor="background1" w:themeShade="80"/>
+          <w:lang w:val="en-GB"/>
+        </w:rPr>
+        <w:t xml:space="preserve">  the  problems  is  that  traceability  is  an  important  part  in  traditional  software  development  but  it  is not a standard practice for the agile methods.</w:t>
+      </w:r>
+    </w:p>
+    <w:p>
+      <w:pPr>
+        <w:rPr>
+          <w:color w:val="808080" w:themeColor="background1" w:themeShade="80"/>
+          <w:lang w:val="en-GB"/>
+        </w:rPr>
+      </w:pPr>
+    </w:p>
+    <w:p>
+      <w:pPr>
+        <w:rPr>
+          <w:lang w:val="en-GB"/>
+        </w:rPr>
+      </w:pPr>
+    </w:p>
+    <w:p>
+      <w:pPr>
+        <w:rPr>
+          <w:lang w:val="en-GB"/>
+        </w:rPr>
+      </w:pPr>
+      <w:r>
+        <w:rPr>
+          <w:lang w:val="en-GB"/>
+        </w:rPr>
+        <w:t>Method/ Criteria for evaluating Agile Tools in regards to Ethical Requirements Engineering</w:t>
+      </w:r>
+    </w:p>
+    <w:p>
+      <w:pPr>
+        <w:rPr>
+          <w:lang w:val="en-GB"/>
+        </w:rPr>
+      </w:pPr>
+      <w:r>
+        <w:rPr>
+          <w:lang w:val="en-GB"/>
+        </w:rPr>
+        <w:t xml:space="preserve">To Evaluate the agile tools in regards to working with ethical requirements, it is necessary to define some criteria. </w:t>
+      </w:r>
+      <w:r>
+        <w:rPr>
+          <w:lang w:val="en-GB"/>
+        </w:rPr>
+        <w:t>Since</w:t>
+      </w:r>
+      <w:r>
+        <w:rPr>
+          <w:lang w:val="en-GB"/>
+        </w:rPr>
+        <w:t xml:space="preserve"> ethical deliberation can be categorised as a type of Requirements Engineering</w:t>
+      </w:r>
+      <w:r>
+        <w:rPr>
+          <w:lang w:val="en-GB"/>
+        </w:rPr>
+        <w:t xml:space="preserve">, </w:t>
+      </w:r>
+      <w:r>
+        <w:rPr>
+          <w:lang w:val="en-GB"/>
+        </w:rPr>
+        <w:t xml:space="preserve">it makes sense to look at the way RE can be integrated into the Agile Process. In “Requirements Engineering in Agile Software Development”, RE activities are mapped onto Scrum activities. </w:t>
+      </w:r>
+      <w:r>
+        <w:rPr>
+          <w:lang w:val="en-GB"/>
+        </w:rPr>
+        <w:t xml:space="preserve">This can be translated into a set of activities an agile tool should support in order to qualify for the ER process. </w:t>
+      </w:r>
+      <w:r>
+        <w:rPr>
+          <w:lang w:val="en-GB"/>
+        </w:rPr>
+        <w:t xml:space="preserve">In addition to these activities, the ethical deliberation requires traceability. </w:t>
+      </w:r>
+      <w:r>
+        <w:rPr>
+          <w:lang w:val="en-GB"/>
+        </w:rPr>
+        <w:t>“</w:t>
+      </w:r>
+      <w:r>
+        <w:rPr>
+          <w:lang w:val="en-GB"/>
+        </w:rPr>
+        <w:t xml:space="preserve">Requirements   traceability   </w:t>
+      </w:r>
+      <w:r>
+        <w:rPr>
+          <w:lang w:val="en-GB"/>
+        </w:rPr>
+        <w:t>refers to the ability to</w:t>
+      </w:r>
+      <w:r>
+        <w:rPr>
+          <w:lang w:val="en-GB"/>
+        </w:rPr>
+        <w:t xml:space="preserve"> describe and follow the life of a requirement, in both a forwards and backwards direction</w:t>
+      </w:r>
+      <w:r>
+        <w:rPr>
+          <w:lang w:val="en-GB"/>
+        </w:rPr>
+        <w:t>”</w:t>
+      </w:r>
+      <w:r>
+        <w:rPr>
+          <w:lang w:val="en-GB"/>
+        </w:rPr>
+        <w:t xml:space="preserve">. In the ethical deliberation, </w:t>
+      </w:r>
+      <w:r>
+        <w:rPr>
+          <w:lang w:val="en-GB"/>
+        </w:rPr>
+        <w:t>traceability</w:t>
+      </w:r>
+      <w:r>
+        <w:rPr>
+          <w:lang w:val="en-GB"/>
+        </w:rPr>
+        <w:t xml:space="preserve"> also means that the ethical requirements must have a logical derivation.</w:t>
+      </w:r>
+      <w:r>
+        <w:rPr>
+          <w:lang w:val="en-GB"/>
+        </w:rPr>
+        <w:t xml:space="preserve"> </w:t>
+      </w:r>
+    </w:p>
+    <w:p>
+      <w:pPr>
+        <w:rPr>
+          <w:lang w:val="en-GB"/>
+        </w:rPr>
+      </w:pPr>
+      <w:r>
+        <w:rPr>
+          <w:lang w:val="en-GB"/>
+        </w:rPr>
+        <w:t xml:space="preserve">From the table we can gather that the requirements are stored in the Product Backlog. This means that a tool must have some form of a backlog to store the requirements. </w:t>
+      </w:r>
+      <w:r>
+        <w:rPr>
+          <w:lang w:val="en-GB"/>
+        </w:rPr>
+        <w:t xml:space="preserve">If a backlog is available, the way requirements can be modelled should be inspected. Is there an option to mark a backlog item as a requirement or can the backlog only contain tasks? In addition to that, the usability of the backlog in regards to requirements elicitation should be inspected. Are there helpful functions to assist the brainstorming of requirements or goals? </w:t>
+      </w:r>
+    </w:p>
+    <w:p>
+      <w:pPr>
+        <w:rPr>
+          <w:lang w:val="en-GB"/>
+        </w:rPr>
+      </w:pPr>
+      <w:r>
+        <w:rPr>
+          <w:lang w:val="en-GB"/>
+        </w:rPr>
+        <w:t xml:space="preserve">The requirements analysis includes prioritizing and refining the requirements </w:t>
+      </w:r>
+      <w:r>
+        <w:rPr>
+          <w:lang w:val="en-GB"/>
+        </w:rPr>
+        <w:t>and the resolution of conflicts</w:t>
+      </w:r>
+      <w:r>
+        <w:rPr>
+          <w:lang w:val="en-GB"/>
+        </w:rPr>
+        <w:t xml:space="preserve">. </w:t>
+      </w:r>
+      <w:r>
+        <w:rPr>
+          <w:lang w:val="en-GB"/>
+        </w:rPr>
+        <w:t xml:space="preserve">When refining a goal or requirement, the new requirements should be linked to their parent. This ensures that a requirement is traceable to its origin. Helpful for the traceability is also if the links can be visualised. </w:t>
+      </w:r>
+      <w:r>
+        <w:rPr>
+          <w:lang w:val="en-GB"/>
+        </w:rPr>
+        <w:t>This means that the tool has to support the prioritisation and refinement of requirements and linking requirements</w:t>
+      </w:r>
+      <w:r>
+        <w:rPr>
+          <w:lang w:val="en-GB"/>
+        </w:rPr>
+        <w:t xml:space="preserve">. </w:t>
+      </w:r>
+      <w:r>
+        <w:rPr>
+          <w:lang w:val="en-GB"/>
+        </w:rPr>
+        <w:t xml:space="preserve">Solving a conflict between requirements or goals is </w:t>
+      </w:r>
+      <w:r>
+        <w:rPr>
+          <w:lang w:val="en-GB"/>
+        </w:rPr>
+        <w:lastRenderedPageBreak/>
+        <w:t>especially important in EDAP, because a core step is to solve ethical dilemmas. This requires the documentation of the decision made in the process and the argumentation that lead to it.</w:t>
+      </w:r>
+      <w:r>
+        <w:rPr>
+          <w:lang w:val="en-GB"/>
+        </w:rPr>
+        <w:t xml:space="preserve"> </w:t>
+      </w:r>
+    </w:p>
+    <w:p>
+      <w:pPr>
+        <w:rPr>
+          <w:lang w:val="en-GB"/>
+        </w:rPr>
+      </w:pPr>
+      <w:r>
+        <w:rPr>
+          <w:lang w:val="en-GB"/>
+        </w:rPr>
+        <w:t>In the review meeting</w:t>
+      </w:r>
+      <w:r>
+        <w:rPr>
+          <w:lang w:val="en-GB"/>
+        </w:rPr>
+        <w:t>s</w:t>
+      </w:r>
+      <w:r>
+        <w:rPr>
+          <w:lang w:val="en-GB"/>
+        </w:rPr>
+        <w:t>,</w:t>
+      </w:r>
+      <w:r>
+        <w:rPr>
+          <w:lang w:val="en-GB"/>
+        </w:rPr>
+        <w:t xml:space="preserve"> the requirements are validated. This means that the system should fulfil a requirement. </w:t>
+      </w:r>
+      <w:r>
+        <w:rPr>
+          <w:lang w:val="en-GB"/>
+        </w:rPr>
+        <w:t>If the requirement is satisfied or not should be documented, which means that the backlog needs to support marking a requirement as satisfied or not.</w:t>
+      </w:r>
+    </w:p>
+    <w:p>
+      <w:pPr>
+        <w:rPr>
+          <w:lang w:val="en-GB"/>
+        </w:rPr>
+      </w:pPr>
+      <w:r>
+        <w:rPr>
+          <w:lang w:val="en-GB"/>
+        </w:rPr>
+        <w:t xml:space="preserve">During the sprint and the planning, requirements are added or deleted. </w:t>
+      </w:r>
+      <w:r>
+        <w:rPr>
+          <w:lang w:val="en-GB"/>
+        </w:rPr>
+        <w:t xml:space="preserve">Another part of requirements management is monitoring the requirements. </w:t>
+      </w:r>
+      <w:r>
+        <w:rPr>
+          <w:lang w:val="en-GB"/>
+        </w:rPr>
+        <w:t>This means that the backlog should support these actions.</w:t>
+      </w:r>
+    </w:p>
+    <w:p>
+      <w:pPr>
+        <w:rPr>
+          <w:u w:val="single"/>
+          <w:lang w:val="en-GB"/>
+        </w:rPr>
+      </w:pPr>
+      <w:r>
+        <w:rPr>
+          <w:u w:val="single"/>
+          <w:lang w:val="en-GB"/>
+        </w:rPr>
+        <w:t>Resulting Criteria:</w:t>
+      </w:r>
+    </w:p>
+    <w:p>
+      <w:pPr>
+        <w:rPr>
+          <w:lang w:val="en-GB"/>
+        </w:rPr>
+      </w:pPr>
+    </w:p>
+    <w:p>
+      <w:pPr>
+        <w:pStyle w:val="Listenabsatz"/>
+        <w:numPr>
+          <w:ilvl w:val="0"/>
+          <w:numId w:val="5"/>
+        </w:numPr>
+        <w:rPr>
+          <w:lang w:val="en-GB"/>
+        </w:rPr>
+      </w:pPr>
+      <w:r>
+        <w:rPr>
+          <w:lang w:val="en-GB"/>
+        </w:rPr>
+        <w:t>the tool provides an implementation of the product backlog or something similar</w:t>
+      </w:r>
+    </w:p>
+    <w:p>
+      <w:pPr>
+        <w:pStyle w:val="Listenabsatz"/>
+        <w:numPr>
+          <w:ilvl w:val="1"/>
+          <w:numId w:val="5"/>
+        </w:numPr>
+        <w:rPr>
+          <w:lang w:val="en-GB"/>
+        </w:rPr>
+      </w:pPr>
+      <w:r>
+        <w:rPr>
+          <w:lang w:val="en-GB"/>
+        </w:rPr>
+        <w:t>the backlog provides functionalities for:</w:t>
+      </w:r>
+    </w:p>
+    <w:p>
+      <w:pPr>
+        <w:pStyle w:val="Listenabsatz"/>
+        <w:numPr>
+          <w:ilvl w:val="2"/>
+          <w:numId w:val="5"/>
+        </w:numPr>
+        <w:rPr>
+          <w:lang w:val="en-GB"/>
+        </w:rPr>
+      </w:pPr>
+      <w:r>
+        <w:rPr>
+          <w:lang w:val="en-GB"/>
+        </w:rPr>
+        <w:t>adding and deleting items</w:t>
+      </w:r>
+    </w:p>
+    <w:p>
+      <w:pPr>
+        <w:pStyle w:val="Listenabsatz"/>
+        <w:numPr>
+          <w:ilvl w:val="2"/>
+          <w:numId w:val="5"/>
+        </w:numPr>
+        <w:rPr>
+          <w:lang w:val="en-GB"/>
+        </w:rPr>
+      </w:pPr>
+      <w:r>
+        <w:rPr>
+          <w:lang w:val="en-GB"/>
+        </w:rPr>
+        <w:t>editing items</w:t>
+      </w:r>
+    </w:p>
+    <w:p>
+      <w:pPr>
+        <w:pStyle w:val="Listenabsatz"/>
+        <w:numPr>
+          <w:ilvl w:val="2"/>
+          <w:numId w:val="5"/>
+        </w:numPr>
+        <w:rPr>
+          <w:lang w:val="en-GB"/>
+        </w:rPr>
+      </w:pPr>
+      <w:r>
+        <w:rPr>
+          <w:lang w:val="en-GB"/>
+        </w:rPr>
+        <w:t>prioritising items</w:t>
+      </w:r>
+    </w:p>
+    <w:p>
+      <w:pPr>
+        <w:pStyle w:val="Listenabsatz"/>
+        <w:numPr>
+          <w:ilvl w:val="2"/>
+          <w:numId w:val="5"/>
+        </w:numPr>
+        <w:rPr>
+          <w:lang w:val="en-GB"/>
+        </w:rPr>
+      </w:pPr>
+      <w:r>
+        <w:rPr>
+          <w:lang w:val="en-GB"/>
+        </w:rPr>
+        <w:t>differentiating between goals, requirements and tasks</w:t>
+      </w:r>
+    </w:p>
+    <w:p>
+      <w:pPr>
+        <w:pStyle w:val="Listenabsatz"/>
+        <w:numPr>
+          <w:ilvl w:val="2"/>
+          <w:numId w:val="5"/>
+        </w:numPr>
+        <w:rPr>
+          <w:lang w:val="en-GB"/>
+        </w:rPr>
+      </w:pPr>
+      <w:r>
+        <w:rPr>
+          <w:lang w:val="en-GB"/>
+        </w:rPr>
+        <w:t>linking items to other items</w:t>
+      </w:r>
+    </w:p>
+    <w:p>
+      <w:pPr>
+        <w:pStyle w:val="Listenabsatz"/>
+        <w:numPr>
+          <w:ilvl w:val="2"/>
+          <w:numId w:val="5"/>
+        </w:numPr>
+        <w:rPr>
+          <w:lang w:val="en-GB"/>
+        </w:rPr>
+      </w:pPr>
+      <w:r>
+        <w:rPr>
+          <w:lang w:val="en-GB"/>
+        </w:rPr>
+        <w:t>monitoring progress of items</w:t>
+      </w:r>
+    </w:p>
+    <w:p>
+      <w:pPr>
+        <w:pStyle w:val="Listenabsatz"/>
+        <w:numPr>
+          <w:ilvl w:val="2"/>
+          <w:numId w:val="5"/>
+        </w:numPr>
+        <w:rPr>
+          <w:lang w:val="en-GB"/>
+        </w:rPr>
+      </w:pPr>
+      <w:r>
+        <w:rPr>
+          <w:lang w:val="en-GB"/>
+        </w:rPr>
+        <w:t>marking items as fulfilled or unfulfilled</w:t>
+      </w:r>
+    </w:p>
+    <w:p>
+      <w:pPr>
+        <w:pStyle w:val="Listenabsatz"/>
+        <w:numPr>
+          <w:ilvl w:val="0"/>
+          <w:numId w:val="5"/>
+        </w:numPr>
+        <w:rPr>
+          <w:lang w:val="en-GB"/>
+        </w:rPr>
+      </w:pPr>
+      <w:r>
+        <w:rPr>
+          <w:lang w:val="en-GB"/>
+        </w:rPr>
+        <w:t>the tool provides functionalities for documenting the conflict resolution for requirements</w:t>
+      </w:r>
+    </w:p>
+    <w:p>
+      <w:pPr>
+        <w:rPr>
+          <w:lang w:val="en-GB"/>
+        </w:rPr>
+      </w:pPr>
+      <w:r>
+        <w:rPr>
+          <w:lang w:val="en-GB"/>
+        </w:rPr>
+        <w:t xml:space="preserve">If a tool fulfils these criteria, it only means that RE could work on it, it doesn’t guarantee an easy and smooth workflow. That is why, in addition to these criteria, the tool should </w:t>
+      </w:r>
+      <w:r>
+        <w:rPr>
+          <w:lang w:val="en-GB"/>
+        </w:rPr>
+        <w:t>provide functionalities that make the RE and EDAP process easier and more intuitive, for example the option to visualise links between requirements or assisting questions that help in the requirement elicitation.</w:t>
+      </w:r>
+      <w:r>
+        <w:rPr>
+          <w:lang w:val="en-GB"/>
+        </w:rPr>
+        <w:t xml:space="preserve"> For example, a tool could have the option to link requirements, but if the resulting graph can’t be visualised, tracing the requirements can get tedious and inefficient.</w:t>
+      </w:r>
+    </w:p>
+    <w:p>
+      <w:pPr>
+        <w:rPr>
+          <w:lang w:val="en-GB"/>
+        </w:rPr>
+      </w:pPr>
     </w:p>
     <w:p>
       <w:pPr>
@@ -1890,7 +2405,7 @@
   <w:abstractNum w:abstractNumId="6" w15:restartNumberingAfterBreak="0">
     <w:nsid w:val="78B16686"/>
     <w:multiLevelType w:val="hybridMultilevel"/>
-    <w:tmpl w:val="6AE093E2"/>
+    <w:tmpl w:val="3A541370"/>
     <w:lvl w:ilvl="0" w:tplc="04070001">
       <w:start w:val="1"/>
       <w:numFmt w:val="bullet"/>
@@ -1903,7 +2418,7 @@
         <w:rFonts w:ascii="Symbol" w:hAnsi="Symbol" w:hint="default"/>
       </w:rPr>
     </w:lvl>
-    <w:lvl w:ilvl="1" w:tplc="04070003" w:tentative="1">
+    <w:lvl w:ilvl="1" w:tplc="04070003">
       <w:start w:val="1"/>
       <w:numFmt w:val="bullet"/>
       <w:lvlText w:val="o"/>
@@ -1915,7 +2430,7 @@
         <w:rFonts w:ascii="Courier New" w:hAnsi="Courier New" w:cs="Courier New" w:hint="default"/>
       </w:rPr>
     </w:lvl>
-    <w:lvl w:ilvl="2" w:tplc="04070005" w:tentative="1">
+    <w:lvl w:ilvl="2" w:tplc="04070005">
       <w:start w:val="1"/>
       <w:numFmt w:val="bullet"/>
       <w:lvlText w:val=""/>

</xml_diff>